<commit_message>
User login model + validation
</commit_message>
<xml_diff>
--- a/Notes/Notes.docx
+++ b/Notes/Notes.docx
@@ -12,13 +12,7 @@
         <w:rPr>
           <w:lang w:val="en-US"/>
         </w:rPr>
-        <w:t>dotnet watch run</w:t>
-      </w:r>
-      <w:r>
-        <w:rPr>
-          <w:lang w:val="en-US"/>
-        </w:rPr>
-        <w:t xml:space="preserve"> </w:t>
+        <w:t xml:space="preserve">dotnet watch run </w:t>
       </w:r>
       <w:r>
         <w:sym w:font="Wingdings" w:char="F0E0"/>
@@ -36,13 +30,60 @@
         <w:t>onsole, enables hot reloading!</w:t>
       </w:r>
     </w:p>
+    <w:p>
+      <w:pPr>
+        <w:rPr>
+          <w:lang w:val="en-US"/>
+        </w:rPr>
+      </w:pPr>
+      <w:r>
+        <w:rPr>
+          <w:lang w:val="en-US"/>
+        </w:rPr>
+        <w:drawing>
+          <wp:inline distT="0" distB="0" distL="0" distR="0" wp14:anchorId="63E5B580" wp14:editId="3A28760F">
+            <wp:extent cx="6645910" cy="4203700"/>
+            <wp:effectExtent l="0" t="0" r="2540" b="6350"/>
+            <wp:docPr id="4" name="Picture 4"/>
+            <wp:cNvGraphicFramePr>
+              <a:graphicFrameLocks xmlns:a="http://schemas.openxmlformats.org/drawingml/2006/main" noChangeAspect="1"/>
+            </wp:cNvGraphicFramePr>
+            <a:graphic xmlns:a="http://schemas.openxmlformats.org/drawingml/2006/main">
+              <a:graphicData uri="http://schemas.openxmlformats.org/drawingml/2006/picture">
+                <pic:pic xmlns:pic="http://schemas.openxmlformats.org/drawingml/2006/picture">
+                  <pic:nvPicPr>
+                    <pic:cNvPr id="1" name=""/>
+                    <pic:cNvPicPr/>
+                  </pic:nvPicPr>
+                  <pic:blipFill>
+                    <a:blip r:embed="rId6"/>
+                    <a:stretch>
+                      <a:fillRect/>
+                    </a:stretch>
+                  </pic:blipFill>
+                  <pic:spPr>
+                    <a:xfrm>
+                      <a:off x="0" y="0"/>
+                      <a:ext cx="6645910" cy="4203700"/>
+                    </a:xfrm>
+                    <a:prstGeom prst="rect">
+                      <a:avLst/>
+                    </a:prstGeom>
+                  </pic:spPr>
+                </pic:pic>
+              </a:graphicData>
+            </a:graphic>
+          </wp:inline>
+        </w:drawing>
+      </w:r>
+    </w:p>
     <w:sectPr>
-      <w:headerReference w:type="even" r:id="rId6"/>
-      <w:headerReference w:type="default" r:id="rId7"/>
-      <w:footerReference w:type="even" r:id="rId8"/>
-      <w:footerReference w:type="default" r:id="rId9"/>
-      <w:headerReference w:type="first" r:id="rId10"/>
-      <w:footerReference w:type="first" r:id="rId11"/>
+      <w:headerReference w:type="even" r:id="rId7"/>
+      <w:headerReference w:type="default" r:id="rId8"/>
+      <w:footerReference w:type="even" r:id="rId9"/>
+      <w:footerReference w:type="default" r:id="rId10"/>
+      <w:headerReference w:type="first" r:id="rId11"/>
+      <w:footerReference w:type="first" r:id="rId12"/>
       <w:pgSz w:w="11906" w:h="16838"/>
       <w:pgMar w:top="720" w:right="720" w:bottom="720" w:left="720" w:header="708" w:footer="708" w:gutter="0"/>
       <w:cols w:space="708"/>

</xml_diff>

<commit_message>
Prepare for db to publishing (connection string change)
</commit_message>
<xml_diff>
--- a/Notes/Notes.docx
+++ b/Notes/Notes.docx
@@ -38,6 +38,7 @@
       </w:pPr>
       <w:r>
         <w:rPr>
+          <w:noProof/>
           <w:lang w:val="en-US"/>
         </w:rPr>
         <w:drawing>
@@ -76,6 +77,87 @@
           </wp:inline>
         </w:drawing>
       </w:r>
+    </w:p>
+    <w:p>
+      <w:pPr>
+        <w:rPr>
+          <w:lang w:val="en-US"/>
+        </w:rPr>
+      </w:pPr>
+    </w:p>
+    <w:p>
+      <w:pPr>
+        <w:rPr>
+          <w:lang w:val="en-US"/>
+        </w:rPr>
+      </w:pPr>
+      <w:r>
+        <w:rPr>
+          <w:lang w:val="en-US"/>
+        </w:rPr>
+        <w:t xml:space="preserve">Dotnet </w:t>
+      </w:r>
+      <w:proofErr w:type="spellStart"/>
+      <w:r>
+        <w:rPr>
+          <w:lang w:val="en-US"/>
+        </w:rPr>
+        <w:t>ef</w:t>
+      </w:r>
+      <w:proofErr w:type="spellEnd"/>
+      <w:r>
+        <w:rPr>
+          <w:lang w:val="en-US"/>
+        </w:rPr>
+        <w:t xml:space="preserve"> migrations script </w:t>
+      </w:r>
+      <w:r>
+        <w:rPr>
+          <w:lang w:val="en-US"/>
+        </w:rPr>
+        <w:sym w:font="Wingdings" w:char="F0E8"/>
+      </w:r>
+      <w:r>
+        <w:rPr>
+          <w:lang w:val="en-US"/>
+        </w:rPr>
+        <w:t xml:space="preserve"> generate </w:t>
+      </w:r>
+      <w:proofErr w:type="spellStart"/>
+      <w:r>
+        <w:rPr>
+          <w:lang w:val="en-US"/>
+        </w:rPr>
+        <w:t>db</w:t>
+      </w:r>
+      <w:proofErr w:type="spellEnd"/>
+      <w:r>
+        <w:rPr>
+          <w:lang w:val="en-US"/>
+        </w:rPr>
+        <w:t xml:space="preserve"> script in console for </w:t>
+      </w:r>
+      <w:proofErr w:type="spellStart"/>
+      <w:r>
+        <w:rPr>
+          <w:lang w:val="en-US"/>
+        </w:rPr>
+        <w:t>db</w:t>
+      </w:r>
+      <w:proofErr w:type="spellEnd"/>
+      <w:r>
+        <w:rPr>
+          <w:lang w:val="en-US"/>
+        </w:rPr>
+        <w:t xml:space="preserve"> migration on different server</w:t>
+      </w:r>
+    </w:p>
+    <w:p>
+      <w:pPr>
+        <w:rPr>
+          <w:lang w:val="en-US"/>
+        </w:rPr>
+      </w:pPr>
     </w:p>
     <w:sectPr>
       <w:headerReference w:type="even" r:id="rId7"/>
@@ -297,7 +379,16 @@
                               <w:sz w:val="20"/>
                               <w:szCs w:val="20"/>
                             </w:rPr>
-                            <w:t>Classified as Business</w:t>
+                            <w:t xml:space="preserve">Classified </w:t>
+                          </w:r>
+                          <w:r>
+                            <w:rPr>
+                              <w:rFonts w:ascii="Calibri" w:eastAsia="Calibri" w:hAnsi="Calibri" w:cs="Calibri"/>
+                              <w:color w:val="000000"/>
+                              <w:sz w:val="20"/>
+                              <w:szCs w:val="20"/>
+                            </w:rPr>
+                            <w:t>as Business</w:t>
                           </w:r>
                         </w:p>
                       </w:txbxContent>
@@ -339,7 +430,16 @@
                         <w:sz w:val="20"/>
                         <w:szCs w:val="20"/>
                       </w:rPr>
-                      <w:t>Classified as Business</w:t>
+                      <w:t xml:space="preserve">Classified </w:t>
+                    </w:r>
+                    <w:r>
+                      <w:rPr>
+                        <w:rFonts w:ascii="Calibri" w:eastAsia="Calibri" w:hAnsi="Calibri" w:cs="Calibri"/>
+                        <w:color w:val="000000"/>
+                        <w:sz w:val="20"/>
+                        <w:szCs w:val="20"/>
+                      </w:rPr>
+                      <w:t>as Business</w:t>
                     </w:r>
                   </w:p>
                 </w:txbxContent>
@@ -415,7 +515,16 @@
                               <w:sz w:val="20"/>
                               <w:szCs w:val="20"/>
                             </w:rPr>
-                            <w:t>Classified as Business</w:t>
+                            <w:t xml:space="preserve">Classified </w:t>
+                          </w:r>
+                          <w:r>
+                            <w:rPr>
+                              <w:rFonts w:ascii="Calibri" w:eastAsia="Calibri" w:hAnsi="Calibri" w:cs="Calibri"/>
+                              <w:color w:val="000000"/>
+                              <w:sz w:val="20"/>
+                              <w:szCs w:val="20"/>
+                            </w:rPr>
+                            <w:t>as Business</w:t>
                           </w:r>
                         </w:p>
                       </w:txbxContent>
@@ -457,7 +566,16 @@
                         <w:sz w:val="20"/>
                         <w:szCs w:val="20"/>
                       </w:rPr>
-                      <w:t>Classified as Business</w:t>
+                      <w:t xml:space="preserve">Classified </w:t>
+                    </w:r>
+                    <w:r>
+                      <w:rPr>
+                        <w:rFonts w:ascii="Calibri" w:eastAsia="Calibri" w:hAnsi="Calibri" w:cs="Calibri"/>
+                        <w:color w:val="000000"/>
+                        <w:sz w:val="20"/>
+                        <w:szCs w:val="20"/>
+                      </w:rPr>
+                      <w:t>as Business</w:t>
                     </w:r>
                   </w:p>
                 </w:txbxContent>

</xml_diff>